<commit_message>
Update The Development of a College Engineering Organization.docx
</commit_message>
<xml_diff>
--- a/Classes/Honors/The Development of a College Engineering Organization.docx
+++ b/Classes/Honors/The Development of a College Engineering Organization.docx
@@ -1,6 +1,6 @@
 
 <file path=word/document.xml><?xml version="1.0" encoding="utf-8"?>
-<w:document xmlns:wpc="http://schemas.microsoft.com/office/word/2010/wordprocessingCanvas" xmlns:cx="http://schemas.microsoft.com/office/drawing/2014/chartex" xmlns:cx1="http://schemas.microsoft.com/office/drawing/2015/9/8/chartex" xmlns:cx2="http://schemas.microsoft.com/office/drawing/2015/10/21/chartex" xmlns:cx3="http://schemas.microsoft.com/office/drawing/2016/5/9/chartex" xmlns:cx4="http://schemas.microsoft.com/office/drawing/2016/5/10/chartex" xmlns:cx5="http://schemas.microsoft.com/office/drawing/2016/5/11/chartex" xmlns:cx6="http://schemas.microsoft.com/office/drawing/2016/5/12/chartex" xmlns:cx7="http://schemas.microsoft.com/office/drawing/2016/5/13/chartex" xmlns:cx8="http://schemas.microsoft.com/office/drawing/2016/5/14/chartex" xmlns:mc="http://schemas.openxmlformats.org/markup-compatibility/2006" xmlns:aink="http://schemas.microsoft.com/office/drawing/2016/ink" xmlns:am3d="http://schemas.microsoft.com/office/drawing/2017/model3d" xmlns:o="urn:schemas-microsoft-com:office:office" xmlns:r="http://schemas.openxmlformats.org/officeDocument/2006/relationships" xmlns:m="http://schemas.openxmlformats.org/officeDocument/2006/math" xmlns:v="urn:schemas-microsoft-com:vml" xmlns:wp14="http://schemas.microsoft.com/office/word/2010/wordprocessingDrawing" xmlns:wp="http://schemas.openxmlformats.org/drawingml/2006/wordprocessingDrawing" xmlns:w10="urn:schemas-microsoft-com:office:word" xmlns:w="http://schemas.openxmlformats.org/wordprocessingml/2006/main" xmlns:w14="http://schemas.microsoft.com/office/word/2010/wordml" xmlns:w15="http://schemas.microsoft.com/office/word/2012/wordml" xmlns:w16cex="http://schemas.microsoft.com/office/word/2018/wordml/cex" xmlns:w16cid="http://schemas.microsoft.com/office/word/2016/wordml/cid" xmlns:w16="http://schemas.microsoft.com/office/word/2018/wordml" xmlns:w16se="http://schemas.microsoft.com/office/word/2015/wordml/symex" xmlns:wpg="http://schemas.microsoft.com/office/word/2010/wordprocessingGroup" xmlns:wpi="http://schemas.microsoft.com/office/word/2010/wordprocessingInk" xmlns:wne="http://schemas.microsoft.com/office/word/2006/wordml" xmlns:wps="http://schemas.microsoft.com/office/word/2010/wordprocessingShape" mc:Ignorable="w14 w15 w16se w16cid w16 w16cex wp14">
+<w:document xmlns:wpc="http://schemas.microsoft.com/office/word/2010/wordprocessingCanvas" xmlns:cx="http://schemas.microsoft.com/office/drawing/2014/chartex" xmlns:cx1="http://schemas.microsoft.com/office/drawing/2015/9/8/chartex" xmlns:cx2="http://schemas.microsoft.com/office/drawing/2015/10/21/chartex" xmlns:cx3="http://schemas.microsoft.com/office/drawing/2016/5/9/chartex" xmlns:cx4="http://schemas.microsoft.com/office/drawing/2016/5/10/chartex" xmlns:cx5="http://schemas.microsoft.com/office/drawing/2016/5/11/chartex" xmlns:cx6="http://schemas.microsoft.com/office/drawing/2016/5/12/chartex" xmlns:cx7="http://schemas.microsoft.com/office/drawing/2016/5/13/chartex" xmlns:cx8="http://schemas.microsoft.com/office/drawing/2016/5/14/chartex" xmlns:mc="http://schemas.openxmlformats.org/markup-compatibility/2006" xmlns:aink="http://schemas.microsoft.com/office/drawing/2016/ink" xmlns:am3d="http://schemas.microsoft.com/office/drawing/2017/model3d" xmlns:o="urn:schemas-microsoft-com:office:office" xmlns:r="http://schemas.openxmlformats.org/officeDocument/2006/relationships" xmlns:m="http://schemas.openxmlformats.org/officeDocument/2006/math" xmlns:v="urn:schemas-microsoft-com:vml" xmlns:wp14="http://schemas.microsoft.com/office/word/2010/wordprocessingDrawing" xmlns:wp="http://schemas.openxmlformats.org/drawingml/2006/wordprocessingDrawing" xmlns:w10="urn:schemas-microsoft-com:office:word" xmlns:w="http://schemas.openxmlformats.org/wordprocessingml/2006/main" xmlns:w14="http://schemas.microsoft.com/office/word/2010/wordml" xmlns:w15="http://schemas.microsoft.com/office/word/2012/wordml" xmlns:w16cid="http://schemas.microsoft.com/office/word/2016/wordml/cid" xmlns:w16se="http://schemas.microsoft.com/office/word/2015/wordml/symex" xmlns:wpg="http://schemas.microsoft.com/office/word/2010/wordprocessingGroup" xmlns:wpi="http://schemas.microsoft.com/office/word/2010/wordprocessingInk" xmlns:wne="http://schemas.microsoft.com/office/word/2006/wordml" xmlns:wps="http://schemas.microsoft.com/office/word/2010/wordprocessingShape" mc:Ignorable="w14 w15 w16se w16cid wp14">
   <w:body>
     <w:p>
       <w:pPr>
@@ -266,7 +266,7 @@
           <w:r>
             <w:fldChar w:fldCharType="separate"/>
           </w:r>
-          <w:hyperlink w:anchor="_Toc35359075" w:history="1">
+          <w:hyperlink w:anchor="_Toc35380366" w:history="1">
             <w:r>
               <w:rPr>
                 <w:rStyle w:val="Hyperlink"/>
@@ -293,7 +293,7 @@
                 <w:noProof/>
                 <w:webHidden/>
               </w:rPr>
-              <w:instrText xml:space="preserve"> PAGEREF _Toc35359075 \h </w:instrText>
+              <w:instrText xml:space="preserve"> PAGEREF _Toc35380366 \h </w:instrText>
             </w:r>
             <w:r>
               <w:rPr>
@@ -335,7 +335,7 @@
               <w:noProof/>
             </w:rPr>
           </w:pPr>
-          <w:hyperlink w:anchor="_Toc35359076" w:history="1">
+          <w:hyperlink w:anchor="_Toc35380367" w:history="1">
             <w:r>
               <w:rPr>
                 <w:rStyle w:val="Hyperlink"/>
@@ -362,7 +362,7 @@
                 <w:noProof/>
                 <w:webHidden/>
               </w:rPr>
-              <w:instrText xml:space="preserve"> PAGEREF _Toc35359076 \h </w:instrText>
+              <w:instrText xml:space="preserve"> PAGEREF _Toc35380367 \h </w:instrText>
             </w:r>
             <w:r>
               <w:rPr>
@@ -404,7 +404,7 @@
               <w:noProof/>
             </w:rPr>
           </w:pPr>
-          <w:hyperlink w:anchor="_Toc35359077" w:history="1">
+          <w:hyperlink w:anchor="_Toc35380368" w:history="1">
             <w:r>
               <w:rPr>
                 <w:rStyle w:val="Hyperlink"/>
@@ -431,7 +431,7 @@
                 <w:noProof/>
                 <w:webHidden/>
               </w:rPr>
-              <w:instrText xml:space="preserve"> PAGEREF _Toc35359077 \h </w:instrText>
+              <w:instrText xml:space="preserve"> PAGEREF _Toc35380368 \h </w:instrText>
             </w:r>
             <w:r>
               <w:rPr>
@@ -473,7 +473,7 @@
               <w:noProof/>
             </w:rPr>
           </w:pPr>
-          <w:hyperlink w:anchor="_Toc35359078" w:history="1">
+          <w:hyperlink w:anchor="_Toc35380369" w:history="1">
             <w:r>
               <w:rPr>
                 <w:rStyle w:val="Hyperlink"/>
@@ -500,7 +500,7 @@
                 <w:noProof/>
                 <w:webHidden/>
               </w:rPr>
-              <w:instrText xml:space="preserve"> PAGEREF _Toc35359078 \h </w:instrText>
+              <w:instrText xml:space="preserve"> PAGEREF _Toc35380369 \h </w:instrText>
             </w:r>
             <w:r>
               <w:rPr>
@@ -542,7 +542,7 @@
               <w:noProof/>
             </w:rPr>
           </w:pPr>
-          <w:hyperlink w:anchor="_Toc35359079" w:history="1">
+          <w:hyperlink w:anchor="_Toc35380370" w:history="1">
             <w:r>
               <w:rPr>
                 <w:rStyle w:val="Hyperlink"/>
@@ -569,7 +569,7 @@
                 <w:noProof/>
                 <w:webHidden/>
               </w:rPr>
-              <w:instrText xml:space="preserve"> PAGEREF _Toc35359079 \h </w:instrText>
+              <w:instrText xml:space="preserve"> PAGEREF _Toc35380370 \h </w:instrText>
             </w:r>
             <w:r>
               <w:rPr>
@@ -611,7 +611,7 @@
               <w:noProof/>
             </w:rPr>
           </w:pPr>
-          <w:hyperlink w:anchor="_Toc35359080" w:history="1">
+          <w:hyperlink w:anchor="_Toc35380371" w:history="1">
             <w:r>
               <w:rPr>
                 <w:rStyle w:val="Hyperlink"/>
@@ -638,7 +638,7 @@
                 <w:noProof/>
                 <w:webHidden/>
               </w:rPr>
-              <w:instrText xml:space="preserve"> PAGEREF _Toc35359080 \h </w:instrText>
+              <w:instrText xml:space="preserve"> PAGEREF _Toc35380371 \h </w:instrText>
             </w:r>
             <w:r>
               <w:rPr>
@@ -680,7 +680,7 @@
               <w:noProof/>
             </w:rPr>
           </w:pPr>
-          <w:hyperlink w:anchor="_Toc35359081" w:history="1">
+          <w:hyperlink w:anchor="_Toc35380372" w:history="1">
             <w:r>
               <w:rPr>
                 <w:rStyle w:val="Hyperlink"/>
@@ -707,7 +707,7 @@
                 <w:noProof/>
                 <w:webHidden/>
               </w:rPr>
-              <w:instrText xml:space="preserve"> PAGEREF _Toc35359081 \h </w:instrText>
+              <w:instrText xml:space="preserve"> PAGEREF _Toc35380372 \h </w:instrText>
             </w:r>
             <w:r>
               <w:rPr>
@@ -749,7 +749,7 @@
               <w:noProof/>
             </w:rPr>
           </w:pPr>
-          <w:hyperlink w:anchor="_Toc35359082" w:history="1">
+          <w:hyperlink w:anchor="_Toc35380373" w:history="1">
             <w:r>
               <w:rPr>
                 <w:rStyle w:val="Hyperlink"/>
@@ -776,7 +776,7 @@
                 <w:noProof/>
                 <w:webHidden/>
               </w:rPr>
-              <w:instrText xml:space="preserve"> PAGEREF _Toc35359082 \h </w:instrText>
+              <w:instrText xml:space="preserve"> PAGEREF _Toc35380373 \h </w:instrText>
             </w:r>
             <w:r>
               <w:rPr>
@@ -818,7 +818,7 @@
               <w:noProof/>
             </w:rPr>
           </w:pPr>
-          <w:hyperlink w:anchor="_Toc35359083" w:history="1">
+          <w:hyperlink w:anchor="_Toc35380374" w:history="1">
             <w:r>
               <w:rPr>
                 <w:rStyle w:val="Hyperlink"/>
@@ -845,7 +845,7 @@
                 <w:noProof/>
                 <w:webHidden/>
               </w:rPr>
-              <w:instrText xml:space="preserve"> PAGEREF _Toc35359083 \h </w:instrText>
+              <w:instrText xml:space="preserve"> PAGEREF _Toc35380374 \h </w:instrText>
             </w:r>
             <w:r>
               <w:rPr>
@@ -887,7 +887,7 @@
               <w:noProof/>
             </w:rPr>
           </w:pPr>
-          <w:hyperlink w:anchor="_Toc35359084" w:history="1">
+          <w:hyperlink w:anchor="_Toc35380375" w:history="1">
             <w:r>
               <w:rPr>
                 <w:rStyle w:val="Hyperlink"/>
@@ -914,7 +914,7 @@
                 <w:noProof/>
                 <w:webHidden/>
               </w:rPr>
-              <w:instrText xml:space="preserve"> PAGEREF _Toc35359084 \h </w:instrText>
+              <w:instrText xml:space="preserve"> PAGEREF _Toc35380375 \h </w:instrText>
             </w:r>
             <w:r>
               <w:rPr>
@@ -956,7 +956,7 @@
               <w:noProof/>
             </w:rPr>
           </w:pPr>
-          <w:hyperlink w:anchor="_Toc35359085" w:history="1">
+          <w:hyperlink w:anchor="_Toc35380376" w:history="1">
             <w:r>
               <w:rPr>
                 <w:rStyle w:val="Hyperlink"/>
@@ -983,7 +983,7 @@
                 <w:noProof/>
                 <w:webHidden/>
               </w:rPr>
-              <w:instrText xml:space="preserve"> PAGEREF _Toc35359085 \h </w:instrText>
+              <w:instrText xml:space="preserve"> PAGEREF _Toc35380376 \h </w:instrText>
             </w:r>
             <w:r>
               <w:rPr>
@@ -1025,7 +1025,7 @@
               <w:noProof/>
             </w:rPr>
           </w:pPr>
-          <w:hyperlink w:anchor="_Toc35359086" w:history="1">
+          <w:hyperlink w:anchor="_Toc35380377" w:history="1">
             <w:r>
               <w:rPr>
                 <w:rStyle w:val="Hyperlink"/>
@@ -1052,7 +1052,7 @@
                 <w:noProof/>
                 <w:webHidden/>
               </w:rPr>
-              <w:instrText xml:space="preserve"> PAGEREF _Toc35359086 \h </w:instrText>
+              <w:instrText xml:space="preserve"> PAGEREF _Toc35380377 \h </w:instrText>
             </w:r>
             <w:r>
               <w:rPr>
@@ -1094,7 +1094,7 @@
               <w:noProof/>
             </w:rPr>
           </w:pPr>
-          <w:hyperlink w:anchor="_Toc35359087" w:history="1">
+          <w:hyperlink w:anchor="_Toc35380378" w:history="1">
             <w:r>
               <w:rPr>
                 <w:rStyle w:val="Hyperlink"/>
@@ -1121,7 +1121,7 @@
                 <w:noProof/>
                 <w:webHidden/>
               </w:rPr>
-              <w:instrText xml:space="preserve"> PAGEREF _Toc35359087 \h </w:instrText>
+              <w:instrText xml:space="preserve"> PAGEREF _Toc35380378 \h </w:instrText>
             </w:r>
             <w:r>
               <w:rPr>
@@ -1163,7 +1163,7 @@
               <w:noProof/>
             </w:rPr>
           </w:pPr>
-          <w:hyperlink w:anchor="_Toc35359088" w:history="1">
+          <w:hyperlink w:anchor="_Toc35380379" w:history="1">
             <w:r>
               <w:rPr>
                 <w:rStyle w:val="Hyperlink"/>
@@ -1190,7 +1190,7 @@
                 <w:noProof/>
                 <w:webHidden/>
               </w:rPr>
-              <w:instrText xml:space="preserve"> PAGEREF _Toc35359088 \h </w:instrText>
+              <w:instrText xml:space="preserve"> PAGEREF _Toc35380379 \h </w:instrText>
             </w:r>
             <w:r>
               <w:rPr>
@@ -1232,7 +1232,7 @@
               <w:noProof/>
             </w:rPr>
           </w:pPr>
-          <w:hyperlink w:anchor="_Toc35359089" w:history="1">
+          <w:hyperlink w:anchor="_Toc35380380" w:history="1">
             <w:r>
               <w:rPr>
                 <w:rStyle w:val="Hyperlink"/>
@@ -1259,7 +1259,7 @@
                 <w:noProof/>
                 <w:webHidden/>
               </w:rPr>
-              <w:instrText xml:space="preserve"> PAGEREF _Toc35359089 \h </w:instrText>
+              <w:instrText xml:space="preserve"> PAGEREF _Toc35380380 \h </w:instrText>
             </w:r>
             <w:r>
               <w:rPr>
@@ -1301,7 +1301,7 @@
               <w:noProof/>
             </w:rPr>
           </w:pPr>
-          <w:hyperlink w:anchor="_Toc35359090" w:history="1">
+          <w:hyperlink w:anchor="_Toc35380381" w:history="1">
             <w:r>
               <w:rPr>
                 <w:rStyle w:val="Hyperlink"/>
@@ -1328,7 +1328,7 @@
                 <w:noProof/>
                 <w:webHidden/>
               </w:rPr>
-              <w:instrText xml:space="preserve"> PAGEREF _Toc35359090 \h </w:instrText>
+              <w:instrText xml:space="preserve"> PAGEREF _Toc35380381 \h </w:instrText>
             </w:r>
             <w:r>
               <w:rPr>
@@ -1370,7 +1370,7 @@
               <w:noProof/>
             </w:rPr>
           </w:pPr>
-          <w:hyperlink w:anchor="_Toc35359091" w:history="1">
+          <w:hyperlink w:anchor="_Toc35380382" w:history="1">
             <w:r>
               <w:rPr>
                 <w:rStyle w:val="Hyperlink"/>
@@ -1397,7 +1397,7 @@
                 <w:noProof/>
                 <w:webHidden/>
               </w:rPr>
-              <w:instrText xml:space="preserve"> PAGEREF _Toc35359091 \h </w:instrText>
+              <w:instrText xml:space="preserve"> PAGEREF _Toc35380382 \h </w:instrText>
             </w:r>
             <w:r>
               <w:rPr>
@@ -1439,7 +1439,7 @@
               <w:noProof/>
             </w:rPr>
           </w:pPr>
-          <w:hyperlink w:anchor="_Toc35359092" w:history="1">
+          <w:hyperlink w:anchor="_Toc35380383" w:history="1">
             <w:r>
               <w:rPr>
                 <w:rStyle w:val="Hyperlink"/>
@@ -1466,7 +1466,7 @@
                 <w:noProof/>
                 <w:webHidden/>
               </w:rPr>
-              <w:instrText xml:space="preserve"> PAGEREF _Toc35359092 \h </w:instrText>
+              <w:instrText xml:space="preserve"> PAGEREF _Toc35380383 \h </w:instrText>
             </w:r>
             <w:r>
               <w:rPr>
@@ -1508,7 +1508,7 @@
               <w:noProof/>
             </w:rPr>
           </w:pPr>
-          <w:hyperlink w:anchor="_Toc35359093" w:history="1">
+          <w:hyperlink w:anchor="_Toc35380384" w:history="1">
             <w:r>
               <w:rPr>
                 <w:rStyle w:val="Hyperlink"/>
@@ -1535,7 +1535,7 @@
                 <w:noProof/>
                 <w:webHidden/>
               </w:rPr>
-              <w:instrText xml:space="preserve"> PAGEREF _Toc35359093 \h </w:instrText>
+              <w:instrText xml:space="preserve"> PAGEREF _Toc35380384 \h </w:instrText>
             </w:r>
             <w:r>
               <w:rPr>
@@ -1577,7 +1577,7 @@
               <w:noProof/>
             </w:rPr>
           </w:pPr>
-          <w:hyperlink w:anchor="_Toc35359094" w:history="1">
+          <w:hyperlink w:anchor="_Toc35380385" w:history="1">
             <w:r>
               <w:rPr>
                 <w:rStyle w:val="Hyperlink"/>
@@ -1604,7 +1604,7 @@
                 <w:noProof/>
                 <w:webHidden/>
               </w:rPr>
-              <w:instrText xml:space="preserve"> PAGEREF _Toc35359094 \h </w:instrText>
+              <w:instrText xml:space="preserve"> PAGEREF _Toc35380385 \h </w:instrText>
             </w:r>
             <w:r>
               <w:rPr>
@@ -1624,7 +1624,7 @@
                 <w:noProof/>
                 <w:webHidden/>
               </w:rPr>
-              <w:t>12</w:t>
+              <w:t>14</w:t>
             </w:r>
             <w:r>
               <w:rPr>
@@ -1646,7 +1646,7 @@
               <w:noProof/>
             </w:rPr>
           </w:pPr>
-          <w:hyperlink w:anchor="_Toc35359095" w:history="1">
+          <w:hyperlink w:anchor="_Toc35380386" w:history="1">
             <w:r>
               <w:rPr>
                 <w:rStyle w:val="Hyperlink"/>
@@ -1673,7 +1673,7 @@
                 <w:noProof/>
                 <w:webHidden/>
               </w:rPr>
-              <w:instrText xml:space="preserve"> PAGEREF _Toc35359095 \h </w:instrText>
+              <w:instrText xml:space="preserve"> PAGEREF _Toc35380386 \h </w:instrText>
             </w:r>
             <w:r>
               <w:rPr>
@@ -1693,7 +1693,7 @@
                 <w:noProof/>
                 <w:webHidden/>
               </w:rPr>
-              <w:t>12</w:t>
+              <w:t>15</w:t>
             </w:r>
             <w:r>
               <w:rPr>
@@ -1715,7 +1715,7 @@
               <w:noProof/>
             </w:rPr>
           </w:pPr>
-          <w:hyperlink w:anchor="_Toc35359096" w:history="1">
+          <w:hyperlink w:anchor="_Toc35380387" w:history="1">
             <w:r>
               <w:rPr>
                 <w:rStyle w:val="Hyperlink"/>
@@ -1742,7 +1742,7 @@
                 <w:noProof/>
                 <w:webHidden/>
               </w:rPr>
-              <w:instrText xml:space="preserve"> PAGEREF _Toc35359096 \h </w:instrText>
+              <w:instrText xml:space="preserve"> PAGEREF _Toc35380387 \h </w:instrText>
             </w:r>
             <w:r>
               <w:rPr>
@@ -1762,7 +1762,7 @@
                 <w:noProof/>
                 <w:webHidden/>
               </w:rPr>
-              <w:t>12</w:t>
+              <w:t>15</w:t>
             </w:r>
             <w:r>
               <w:rPr>
@@ -1784,7 +1784,7 @@
               <w:noProof/>
             </w:rPr>
           </w:pPr>
-          <w:hyperlink w:anchor="_Toc35359097" w:history="1">
+          <w:hyperlink w:anchor="_Toc35380388" w:history="1">
             <w:r>
               <w:rPr>
                 <w:rStyle w:val="Hyperlink"/>
@@ -1811,7 +1811,7 @@
                 <w:noProof/>
                 <w:webHidden/>
               </w:rPr>
-              <w:instrText xml:space="preserve"> PAGEREF _Toc35359097 \h </w:instrText>
+              <w:instrText xml:space="preserve"> PAGEREF _Toc35380388 \h </w:instrText>
             </w:r>
             <w:r>
               <w:rPr>
@@ -1831,7 +1831,7 @@
                 <w:noProof/>
                 <w:webHidden/>
               </w:rPr>
-              <w:t>12</w:t>
+              <w:t>15</w:t>
             </w:r>
             <w:r>
               <w:rPr>
@@ -1853,7 +1853,7 @@
               <w:noProof/>
             </w:rPr>
           </w:pPr>
-          <w:hyperlink w:anchor="_Toc35359098" w:history="1">
+          <w:hyperlink w:anchor="_Toc35380389" w:history="1">
             <w:r>
               <w:rPr>
                 <w:rStyle w:val="Hyperlink"/>
@@ -1880,7 +1880,7 @@
                 <w:noProof/>
                 <w:webHidden/>
               </w:rPr>
-              <w:instrText xml:space="preserve"> PAGEREF _Toc35359098 \h </w:instrText>
+              <w:instrText xml:space="preserve"> PAGEREF _Toc35380389 \h </w:instrText>
             </w:r>
             <w:r>
               <w:rPr>
@@ -1900,7 +1900,7 @@
                 <w:noProof/>
                 <w:webHidden/>
               </w:rPr>
-              <w:t>12</w:t>
+              <w:t>15</w:t>
             </w:r>
             <w:r>
               <w:rPr>
@@ -1922,7 +1922,7 @@
               <w:noProof/>
             </w:rPr>
           </w:pPr>
-          <w:hyperlink w:anchor="_Toc35359099" w:history="1">
+          <w:hyperlink w:anchor="_Toc35380390" w:history="1">
             <w:r>
               <w:rPr>
                 <w:rStyle w:val="Hyperlink"/>
@@ -1949,7 +1949,7 @@
                 <w:noProof/>
                 <w:webHidden/>
               </w:rPr>
-              <w:instrText xml:space="preserve"> PAGEREF _Toc35359099 \h </w:instrText>
+              <w:instrText xml:space="preserve"> PAGEREF _Toc35380390 \h </w:instrText>
             </w:r>
             <w:r>
               <w:rPr>
@@ -1969,7 +1969,7 @@
                 <w:noProof/>
                 <w:webHidden/>
               </w:rPr>
-              <w:t>12</w:t>
+              <w:t>15</w:t>
             </w:r>
             <w:r>
               <w:rPr>
@@ -1991,7 +1991,7 @@
               <w:noProof/>
             </w:rPr>
           </w:pPr>
-          <w:hyperlink w:anchor="_Toc35359100" w:history="1">
+          <w:hyperlink w:anchor="_Toc35380391" w:history="1">
             <w:r>
               <w:rPr>
                 <w:rStyle w:val="Hyperlink"/>
@@ -2018,7 +2018,7 @@
                 <w:noProof/>
                 <w:webHidden/>
               </w:rPr>
-              <w:instrText xml:space="preserve"> PAGEREF _Toc35359100 \h </w:instrText>
+              <w:instrText xml:space="preserve"> PAGEREF _Toc35380391 \h </w:instrText>
             </w:r>
             <w:r>
               <w:rPr>
@@ -2038,7 +2038,7 @@
                 <w:noProof/>
                 <w:webHidden/>
               </w:rPr>
-              <w:t>12</w:t>
+              <w:t>15</w:t>
             </w:r>
             <w:r>
               <w:rPr>
@@ -2060,7 +2060,7 @@
               <w:noProof/>
             </w:rPr>
           </w:pPr>
-          <w:hyperlink w:anchor="_Toc35359101" w:history="1">
+          <w:hyperlink w:anchor="_Toc35380392" w:history="1">
             <w:r>
               <w:rPr>
                 <w:rStyle w:val="Hyperlink"/>
@@ -2088,7 +2088,7 @@
                 <w:noProof/>
                 <w:webHidden/>
               </w:rPr>
-              <w:instrText xml:space="preserve"> PAGEREF _Toc35359101 \h </w:instrText>
+              <w:instrText xml:space="preserve"> PAGEREF _Toc35380392 \h </w:instrText>
             </w:r>
             <w:r>
               <w:rPr>
@@ -2108,7 +2108,7 @@
                 <w:noProof/>
                 <w:webHidden/>
               </w:rPr>
-              <w:t>12</w:t>
+              <w:t>15</w:t>
             </w:r>
             <w:r>
               <w:rPr>
@@ -2130,7 +2130,7 @@
               <w:noProof/>
             </w:rPr>
           </w:pPr>
-          <w:hyperlink w:anchor="_Toc35359102" w:history="1">
+          <w:hyperlink w:anchor="_Toc35380393" w:history="1">
             <w:r>
               <w:rPr>
                 <w:rStyle w:val="Hyperlink"/>
@@ -2157,7 +2157,7 @@
                 <w:noProof/>
                 <w:webHidden/>
               </w:rPr>
-              <w:instrText xml:space="preserve"> PAGEREF _Toc35359102 \h </w:instrText>
+              <w:instrText xml:space="preserve"> PAGEREF _Toc35380393 \h </w:instrText>
             </w:r>
             <w:r>
               <w:rPr>
@@ -2177,7 +2177,7 @@
                 <w:noProof/>
                 <w:webHidden/>
               </w:rPr>
-              <w:t>13</w:t>
+              <w:t>15</w:t>
             </w:r>
             <w:r>
               <w:rPr>
@@ -2199,7 +2199,7 @@
               <w:noProof/>
             </w:rPr>
           </w:pPr>
-          <w:hyperlink w:anchor="_Toc35359103" w:history="1">
+          <w:hyperlink w:anchor="_Toc35380394" w:history="1">
             <w:r>
               <w:rPr>
                 <w:rStyle w:val="Hyperlink"/>
@@ -2226,7 +2226,7 @@
                 <w:noProof/>
                 <w:webHidden/>
               </w:rPr>
-              <w:instrText xml:space="preserve"> PAGEREF _Toc35359103 \h </w:instrText>
+              <w:instrText xml:space="preserve"> PAGEREF _Toc35380394 \h </w:instrText>
             </w:r>
             <w:r>
               <w:rPr>
@@ -2246,7 +2246,7 @@
                 <w:noProof/>
                 <w:webHidden/>
               </w:rPr>
-              <w:t>14</w:t>
+              <w:t>16</w:t>
             </w:r>
             <w:r>
               <w:rPr>
@@ -2268,7 +2268,7 @@
               <w:noProof/>
             </w:rPr>
           </w:pPr>
-          <w:hyperlink w:anchor="_Toc35359104" w:history="1">
+          <w:hyperlink w:anchor="_Toc35380395" w:history="1">
             <w:r>
               <w:rPr>
                 <w:rStyle w:val="Hyperlink"/>
@@ -2295,7 +2295,7 @@
                 <w:noProof/>
                 <w:webHidden/>
               </w:rPr>
-              <w:instrText xml:space="preserve"> PAGEREF _Toc35359104 \h </w:instrText>
+              <w:instrText xml:space="preserve"> PAGEREF _Toc35380395 \h </w:instrText>
             </w:r>
             <w:r>
               <w:rPr>
@@ -2315,7 +2315,7 @@
                 <w:noProof/>
                 <w:webHidden/>
               </w:rPr>
-              <w:t>14</w:t>
+              <w:t>16</w:t>
             </w:r>
             <w:r>
               <w:rPr>
@@ -2337,7 +2337,7 @@
               <w:noProof/>
             </w:rPr>
           </w:pPr>
-          <w:hyperlink w:anchor="_Toc35359105" w:history="1">
+          <w:hyperlink w:anchor="_Toc35380396" w:history="1">
             <w:r>
               <w:rPr>
                 <w:rStyle w:val="Hyperlink"/>
@@ -2364,7 +2364,7 @@
                 <w:noProof/>
                 <w:webHidden/>
               </w:rPr>
-              <w:instrText xml:space="preserve"> PAGEREF _Toc35359105 \h </w:instrText>
+              <w:instrText xml:space="preserve"> PAGEREF _Toc35380396 \h </w:instrText>
             </w:r>
             <w:r>
               <w:rPr>
@@ -2384,7 +2384,7 @@
                 <w:noProof/>
                 <w:webHidden/>
               </w:rPr>
-              <w:t>14</w:t>
+              <w:t>16</w:t>
             </w:r>
             <w:r>
               <w:rPr>
@@ -2406,7 +2406,7 @@
               <w:noProof/>
             </w:rPr>
           </w:pPr>
-          <w:hyperlink w:anchor="_Toc35359106" w:history="1">
+          <w:hyperlink w:anchor="_Toc35380397" w:history="1">
             <w:r>
               <w:rPr>
                 <w:rStyle w:val="Hyperlink"/>
@@ -2433,7 +2433,7 @@
                 <w:noProof/>
                 <w:webHidden/>
               </w:rPr>
-              <w:instrText xml:space="preserve"> PAGEREF _Toc35359106 \h </w:instrText>
+              <w:instrText xml:space="preserve"> PAGEREF _Toc35380397 \h </w:instrText>
             </w:r>
             <w:r>
               <w:rPr>
@@ -2453,7 +2453,7 @@
                 <w:noProof/>
                 <w:webHidden/>
               </w:rPr>
-              <w:t>15</w:t>
+              <w:t>17</w:t>
             </w:r>
             <w:r>
               <w:rPr>
@@ -2475,7 +2475,7 @@
               <w:noProof/>
             </w:rPr>
           </w:pPr>
-          <w:hyperlink w:anchor="_Toc35359107" w:history="1">
+          <w:hyperlink w:anchor="_Toc35380398" w:history="1">
             <w:r>
               <w:rPr>
                 <w:rStyle w:val="Hyperlink"/>
@@ -2502,7 +2502,7 @@
                 <w:noProof/>
                 <w:webHidden/>
               </w:rPr>
-              <w:instrText xml:space="preserve"> PAGEREF _Toc35359107 \h </w:instrText>
+              <w:instrText xml:space="preserve"> PAGEREF _Toc35380398 \h </w:instrText>
             </w:r>
             <w:r>
               <w:rPr>
@@ -2522,7 +2522,7 @@
                 <w:noProof/>
                 <w:webHidden/>
               </w:rPr>
-              <w:t>15</w:t>
+              <w:t>17</w:t>
             </w:r>
             <w:r>
               <w:rPr>
@@ -2544,7 +2544,7 @@
               <w:noProof/>
             </w:rPr>
           </w:pPr>
-          <w:hyperlink w:anchor="_Toc35359108" w:history="1">
+          <w:hyperlink w:anchor="_Toc35380399" w:history="1">
             <w:r>
               <w:rPr>
                 <w:rStyle w:val="Hyperlink"/>
@@ -2571,7 +2571,7 @@
                 <w:noProof/>
                 <w:webHidden/>
               </w:rPr>
-              <w:instrText xml:space="preserve"> PAGEREF _Toc35359108 \h </w:instrText>
+              <w:instrText xml:space="preserve"> PAGEREF _Toc35380399 \h </w:instrText>
             </w:r>
             <w:r>
               <w:rPr>
@@ -2591,7 +2591,7 @@
                 <w:noProof/>
                 <w:webHidden/>
               </w:rPr>
-              <w:t>15</w:t>
+              <w:t>17</w:t>
             </w:r>
             <w:r>
               <w:rPr>
@@ -2638,7 +2638,7 @@
       <w:r>
         <w:br w:type="column"/>
       </w:r>
-      <w:bookmarkStart w:id="0" w:name="_Toc35359075"/>
+      <w:bookmarkStart w:id="0" w:name="_Toc35380366"/>
       <w:r>
         <w:lastRenderedPageBreak/>
         <w:t>Acknowledgements</w:t>
@@ -2832,7 +2832,7 @@
       <w:r>
         <w:br w:type="column"/>
       </w:r>
-      <w:bookmarkStart w:id="1" w:name="_Toc35359076"/>
+      <w:bookmarkStart w:id="1" w:name="_Toc35380367"/>
       <w:r>
         <w:lastRenderedPageBreak/>
         <w:t>Preface</w:t>
@@ -3076,7 +3076,7 @@
       <w:r>
         <w:br w:type="column"/>
       </w:r>
-      <w:bookmarkStart w:id="2" w:name="_Toc35359077"/>
+      <w:bookmarkStart w:id="2" w:name="_Toc35380368"/>
       <w:r>
         <w:rPr>
           <w:sz w:val="28"/>
@@ -3096,7 +3096,7 @@
       <w:pPr>
         <w:pStyle w:val="Heading2"/>
       </w:pPr>
-      <w:bookmarkStart w:id="3" w:name="_Toc35359078"/>
+      <w:bookmarkStart w:id="3" w:name="_Toc35380369"/>
       <w:r>
         <w:t>The Signifiers to Start</w:t>
       </w:r>
@@ -3165,7 +3165,7 @@
       <w:pPr>
         <w:pStyle w:val="Heading3"/>
       </w:pPr>
-      <w:bookmarkStart w:id="4" w:name="_Toc35359079"/>
+      <w:bookmarkStart w:id="4" w:name="_Toc35380370"/>
       <w:r>
         <w:t>The Fundamental Questions</w:t>
       </w:r>
@@ -3297,7 +3297,7 @@
       <w:pPr>
         <w:pStyle w:val="Heading3"/>
       </w:pPr>
-      <w:bookmarkStart w:id="5" w:name="_Toc35359080"/>
+      <w:bookmarkStart w:id="5" w:name="_Toc35380371"/>
       <w:r>
         <w:t>A Quick Statement on Leadership</w:t>
       </w:r>
@@ -3339,7 +3339,7 @@
       <w:pPr>
         <w:pStyle w:val="Heading3"/>
       </w:pPr>
-      <w:bookmarkStart w:id="6" w:name="_Toc35359081"/>
+      <w:bookmarkStart w:id="6" w:name="_Toc35380372"/>
       <w:r>
         <w:t>Common Initial Roadblocks</w:t>
       </w:r>
@@ -3446,7 +3446,7 @@
       <w:pPr>
         <w:pStyle w:val="Heading3"/>
       </w:pPr>
-      <w:bookmarkStart w:id="7" w:name="_Toc35359082"/>
+      <w:bookmarkStart w:id="7" w:name="_Toc35380373"/>
       <w:r>
         <w:t>So Where to Now?</w:t>
       </w:r>
@@ -3475,7 +3475,7 @@
       <w:pPr>
         <w:pStyle w:val="Heading2"/>
       </w:pPr>
-      <w:bookmarkStart w:id="8" w:name="_Toc35359083"/>
+      <w:bookmarkStart w:id="8" w:name="_Toc35380374"/>
       <w:r>
         <w:lastRenderedPageBreak/>
         <w:t>Building around a Project</w:t>
@@ -3548,7 +3548,7 @@
       <w:pPr>
         <w:pStyle w:val="Heading3"/>
       </w:pPr>
-      <w:bookmarkStart w:id="9" w:name="_Toc35359084"/>
+      <w:bookmarkStart w:id="9" w:name="_Toc35380375"/>
       <w:r>
         <w:t>Preparing t</w:t>
       </w:r>
@@ -3696,7 +3696,7 @@
       <w:pPr>
         <w:pStyle w:val="Heading3"/>
       </w:pPr>
-      <w:bookmarkStart w:id="10" w:name="_Toc35359085"/>
+      <w:bookmarkStart w:id="10" w:name="_Toc35380376"/>
       <w:r>
         <w:t>Running the First Meeting</w:t>
       </w:r>
@@ -3731,7 +3731,7 @@
       <w:pPr>
         <w:pStyle w:val="Heading2"/>
       </w:pPr>
-      <w:bookmarkStart w:id="11" w:name="_Toc35359086"/>
+      <w:bookmarkStart w:id="11" w:name="_Toc35380377"/>
       <w:r>
         <w:t>Identifying a Growable Team</w:t>
       </w:r>
@@ -3792,7 +3792,7 @@
       <w:pPr>
         <w:pStyle w:val="Heading3"/>
       </w:pPr>
-      <w:bookmarkStart w:id="12" w:name="_Toc35359087"/>
+      <w:bookmarkStart w:id="12" w:name="_Toc35380378"/>
       <w:r>
         <w:t>Altering the Goals Slightly</w:t>
       </w:r>
@@ -3826,7 +3826,7 @@
       <w:pPr>
         <w:pStyle w:val="Heading3"/>
       </w:pPr>
-      <w:bookmarkStart w:id="13" w:name="_Toc35359088"/>
+      <w:bookmarkStart w:id="13" w:name="_Toc35380379"/>
       <w:r>
         <w:t>Primary Objectives after Initial Meeting</w:t>
       </w:r>
@@ -3882,7 +3882,7 @@
       <w:pPr>
         <w:pStyle w:val="Heading3"/>
       </w:pPr>
-      <w:bookmarkStart w:id="14" w:name="_Toc35359089"/>
+      <w:bookmarkStart w:id="14" w:name="_Toc35380380"/>
       <w:r>
         <w:t>A Quick Statement on Management</w:t>
       </w:r>
@@ -3947,7 +3947,7 @@
       <w:pPr>
         <w:pStyle w:val="Heading3"/>
       </w:pPr>
-      <w:bookmarkStart w:id="15" w:name="_Toc35359090"/>
+      <w:bookmarkStart w:id="15" w:name="_Toc35380381"/>
       <w:r>
         <w:t>Spark to Throttling Up</w:t>
       </w:r>
@@ -3977,7 +3977,7 @@
       <w:r>
         <w:br w:type="column"/>
       </w:r>
-      <w:bookmarkStart w:id="16" w:name="_Toc35359091"/>
+      <w:bookmarkStart w:id="16" w:name="_Toc35380382"/>
       <w:r>
         <w:lastRenderedPageBreak/>
         <w:t>Throttle Up</w:t>
@@ -4012,7 +4012,7 @@
       <w:pPr>
         <w:pStyle w:val="Heading2"/>
       </w:pPr>
-      <w:bookmarkStart w:id="17" w:name="_Toc35359092"/>
+      <w:bookmarkStart w:id="17" w:name="_Toc35380383"/>
       <w:r>
         <w:t>Growing your Leadership Skills</w:t>
       </w:r>
@@ -4039,7 +4039,7 @@
       <w:pPr>
         <w:pStyle w:val="Heading3"/>
       </w:pPr>
-      <w:bookmarkStart w:id="18" w:name="_Toc35359093"/>
+      <w:bookmarkStart w:id="18" w:name="_Toc35380384"/>
       <w:r>
         <w:t>The Fundamentals of Leadership</w:t>
       </w:r>
@@ -4361,7 +4361,7 @@
       <w:pPr>
         <w:pStyle w:val="Heading3"/>
       </w:pPr>
-      <w:bookmarkStart w:id="19" w:name="_Toc35359094"/>
+      <w:bookmarkStart w:id="19" w:name="_Toc35380385"/>
       <w:r>
         <w:t>Motivating Students</w:t>
       </w:r>
@@ -4377,12 +4377,7 @@
     </w:p>
     <w:p>
       <w:r>
-        <w:t>Students are a complex breed to lead, especially ones that identify as engineers. They can be difficult to communicate with, and often have complex egos to navigate. The fundamentals of leadership are all still applicable with students, but an expansion is needed particularly for the engineering student. The primary addition that must be discussed</w:t>
-      </w:r>
-      <w:bookmarkStart w:id="20" w:name="_GoBack"/>
-      <w:bookmarkEnd w:id="20"/>
-      <w:r>
-        <w:t xml:space="preserve"> is the relationship between school and the organization. No matter the situation, </w:t>
+        <w:t xml:space="preserve">Students are a complex breed to lead, especially ones that identify as engineers. They can be difficult to communicate with, and often have complex egos to navigate. The fundamentals of leadership are all still applicable with students, but an expansion is needed particularly for the engineering student. The primary addition that must be discussed is the relationship between school and the organization. No matter the situation, </w:t>
       </w:r>
       <w:r>
         <w:rPr>
@@ -4423,41 +4418,48 @@
       <w:pPr>
         <w:pStyle w:val="Heading2"/>
       </w:pPr>
-      <w:bookmarkStart w:id="21" w:name="_Toc35359095"/>
       <w:r>
         <w:br w:type="column"/>
       </w:r>
+      <w:bookmarkStart w:id="20" w:name="_Toc35380386"/>
       <w:r>
         <w:lastRenderedPageBreak/>
         <w:t>Learning to Manage a Team</w:t>
       </w:r>
+      <w:bookmarkEnd w:id="20"/>
+    </w:p>
+    <w:p>
+      <w:r>
+        <w:t>Management and leadership, although they can be looped into one category, are rather quite different. What makes a good manager? What is the fundamental background of information new managers need to perform well with their team? What is the life cycle of a project, and how can I navigate it effectively? Does managing projects with other engineering students have any affect on the skills needed and the methods taken? This section will take you on that path to gain a better understanding of these core questions to managing a team effectively.</w:t>
+      </w:r>
+    </w:p>
+    <w:p>
+      <w:pPr>
+        <w:pStyle w:val="Heading3"/>
+      </w:pPr>
+      <w:bookmarkStart w:id="21" w:name="_Toc35380387"/>
+      <w:r>
+        <w:t>The Fundamentals of Management</w:t>
+      </w:r>
+      <w:bookmarkStart w:id="22" w:name="_GoBack"/>
       <w:bookmarkEnd w:id="21"/>
+      <w:bookmarkEnd w:id="22"/>
     </w:p>
     <w:p>
       <w:pPr>
         <w:pStyle w:val="Heading3"/>
       </w:pPr>
-      <w:bookmarkStart w:id="22" w:name="_Toc35359096"/>
-      <w:r>
-        <w:t>The Fundamentals of Management</w:t>
-      </w:r>
-      <w:bookmarkEnd w:id="22"/>
+      <w:bookmarkStart w:id="23" w:name="_Toc35380388"/>
+      <w:r>
+        <w:t>The Life of a Project</w:t>
+      </w:r>
+      <w:bookmarkEnd w:id="23"/>
     </w:p>
     <w:p>
       <w:pPr>
         <w:pStyle w:val="Heading3"/>
       </w:pPr>
-      <w:bookmarkStart w:id="23" w:name="_Toc35359097"/>
-      <w:r>
-        <w:t>The Life of a Project</w:t>
-      </w:r>
-      <w:bookmarkEnd w:id="23"/>
-    </w:p>
-    <w:p>
-      <w:pPr>
-        <w:pStyle w:val="Heading3"/>
-      </w:pPr>
-      <w:bookmarkStart w:id="24" w:name="_Toc35359098"/>
+      <w:bookmarkStart w:id="24" w:name="_Toc35380389"/>
       <w:r>
         <w:t>Managing Engineering Students</w:t>
       </w:r>
@@ -4468,7 +4470,7 @@
       <w:pPr>
         <w:pStyle w:val="Heading2"/>
       </w:pPr>
-      <w:bookmarkStart w:id="25" w:name="_Toc35359099"/>
+      <w:bookmarkStart w:id="25" w:name="_Toc35380390"/>
       <w:r>
         <w:t>The Art of Meetings</w:t>
       </w:r>
@@ -4479,7 +4481,7 @@
       <w:pPr>
         <w:pStyle w:val="Heading2"/>
       </w:pPr>
-      <w:bookmarkStart w:id="26" w:name="_Toc35359100"/>
+      <w:bookmarkStart w:id="26" w:name="_Toc35380391"/>
       <w:r>
         <w:t>Increasing your Budget Sustainably</w:t>
       </w:r>
@@ -4490,7 +4492,7 @@
       <w:pPr>
         <w:pStyle w:val="Heading2"/>
       </w:pPr>
-      <w:bookmarkStart w:id="27" w:name="_Toc35359101"/>
+      <w:bookmarkStart w:id="27" w:name="_Toc35380392"/>
       <w:r>
         <w:rPr>
           <w:rFonts w:cstheme="minorHAnsi"/>
@@ -4516,7 +4518,7 @@
       <w:pPr>
         <w:pStyle w:val="Heading2"/>
       </w:pPr>
-      <w:bookmarkStart w:id="28" w:name="_Toc35359102"/>
+      <w:bookmarkStart w:id="28" w:name="_Toc35380393"/>
       <w:r>
         <w:t>Growing the Culture</w:t>
       </w:r>
@@ -4531,7 +4533,7 @@
       <w:r>
         <w:br w:type="column"/>
       </w:r>
-      <w:bookmarkStart w:id="29" w:name="_Toc35359103"/>
+      <w:bookmarkStart w:id="29" w:name="_Toc35380394"/>
       <w:r>
         <w:lastRenderedPageBreak/>
         <w:t>Orbits and Transfers</w:t>
@@ -4554,7 +4556,7 @@
       <w:pPr>
         <w:pStyle w:val="Heading2"/>
       </w:pPr>
-      <w:bookmarkStart w:id="30" w:name="_Toc35359104"/>
+      <w:bookmarkStart w:id="30" w:name="_Toc35380395"/>
       <w:r>
         <w:t>Sustaining the Organization and Culture</w:t>
       </w:r>
@@ -4565,7 +4567,7 @@
       <w:pPr>
         <w:pStyle w:val="Heading2"/>
       </w:pPr>
-      <w:bookmarkStart w:id="31" w:name="_Toc35359105"/>
+      <w:bookmarkStart w:id="31" w:name="_Toc35380396"/>
       <w:r>
         <w:t>Facilitating Change</w:t>
       </w:r>
@@ -4579,7 +4581,7 @@
       <w:r>
         <w:br w:type="column"/>
       </w:r>
-      <w:bookmarkStart w:id="32" w:name="_Toc35359106"/>
+      <w:bookmarkStart w:id="32" w:name="_Toc35380397"/>
       <w:r>
         <w:lastRenderedPageBreak/>
         <w:t>De-Orbit and Land</w:t>
@@ -4610,7 +4612,7 @@
       <w:pPr>
         <w:pStyle w:val="Heading2"/>
       </w:pPr>
-      <w:bookmarkStart w:id="33" w:name="_Toc35359107"/>
+      <w:bookmarkStart w:id="33" w:name="_Toc35380398"/>
       <w:r>
         <w:t>Transitioning of Leadership</w:t>
       </w:r>
@@ -4621,7 +4623,7 @@
       <w:pPr>
         <w:pStyle w:val="Heading2"/>
       </w:pPr>
-      <w:bookmarkStart w:id="34" w:name="_Toc35359108"/>
+      <w:bookmarkStart w:id="34" w:name="_Toc35380399"/>
       <w:r>
         <w:t>Closing your Project</w:t>
       </w:r>
@@ -4654,7 +4656,7 @@
 </file>
 
 <file path=word/numbering.xml><?xml version="1.0" encoding="utf-8"?>
-<w:numbering xmlns:wpc="http://schemas.microsoft.com/office/word/2010/wordprocessingCanvas" xmlns:cx="http://schemas.microsoft.com/office/drawing/2014/chartex" xmlns:cx1="http://schemas.microsoft.com/office/drawing/2015/9/8/chartex" xmlns:cx2="http://schemas.microsoft.com/office/drawing/2015/10/21/chartex" xmlns:cx3="http://schemas.microsoft.com/office/drawing/2016/5/9/chartex" xmlns:cx4="http://schemas.microsoft.com/office/drawing/2016/5/10/chartex" xmlns:cx5="http://schemas.microsoft.com/office/drawing/2016/5/11/chartex" xmlns:cx6="http://schemas.microsoft.com/office/drawing/2016/5/12/chartex" xmlns:cx7="http://schemas.microsoft.com/office/drawing/2016/5/13/chartex" xmlns:cx8="http://schemas.microsoft.com/office/drawing/2016/5/14/chartex" xmlns:mc="http://schemas.openxmlformats.org/markup-compatibility/2006" xmlns:aink="http://schemas.microsoft.com/office/drawing/2016/ink" xmlns:am3d="http://schemas.microsoft.com/office/drawing/2017/model3d" xmlns:o="urn:schemas-microsoft-com:office:office" xmlns:r="http://schemas.openxmlformats.org/officeDocument/2006/relationships" xmlns:m="http://schemas.openxmlformats.org/officeDocument/2006/math" xmlns:v="urn:schemas-microsoft-com:vml" xmlns:wp14="http://schemas.microsoft.com/office/word/2010/wordprocessingDrawing" xmlns:wp="http://schemas.openxmlformats.org/drawingml/2006/wordprocessingDrawing" xmlns:w10="urn:schemas-microsoft-com:office:word" xmlns:w="http://schemas.openxmlformats.org/wordprocessingml/2006/main" xmlns:w14="http://schemas.microsoft.com/office/word/2010/wordml" xmlns:w15="http://schemas.microsoft.com/office/word/2012/wordml" xmlns:w16cex="http://schemas.microsoft.com/office/word/2018/wordml/cex" xmlns:w16cid="http://schemas.microsoft.com/office/word/2016/wordml/cid" xmlns:w16="http://schemas.microsoft.com/office/word/2018/wordml" xmlns:w16se="http://schemas.microsoft.com/office/word/2015/wordml/symex" xmlns:wpg="http://schemas.microsoft.com/office/word/2010/wordprocessingGroup" xmlns:wpi="http://schemas.microsoft.com/office/word/2010/wordprocessingInk" xmlns:wne="http://schemas.microsoft.com/office/word/2006/wordml" xmlns:wps="http://schemas.microsoft.com/office/word/2010/wordprocessingShape" mc:Ignorable="w14 w15 w16se w16cid w16 w16cex wp14">
+<w:numbering xmlns:wpc="http://schemas.microsoft.com/office/word/2010/wordprocessingCanvas" xmlns:cx="http://schemas.microsoft.com/office/drawing/2014/chartex" xmlns:cx1="http://schemas.microsoft.com/office/drawing/2015/9/8/chartex" xmlns:cx2="http://schemas.microsoft.com/office/drawing/2015/10/21/chartex" xmlns:cx3="http://schemas.microsoft.com/office/drawing/2016/5/9/chartex" xmlns:cx4="http://schemas.microsoft.com/office/drawing/2016/5/10/chartex" xmlns:cx5="http://schemas.microsoft.com/office/drawing/2016/5/11/chartex" xmlns:cx6="http://schemas.microsoft.com/office/drawing/2016/5/12/chartex" xmlns:cx7="http://schemas.microsoft.com/office/drawing/2016/5/13/chartex" xmlns:cx8="http://schemas.microsoft.com/office/drawing/2016/5/14/chartex" xmlns:mc="http://schemas.openxmlformats.org/markup-compatibility/2006" xmlns:aink="http://schemas.microsoft.com/office/drawing/2016/ink" xmlns:am3d="http://schemas.microsoft.com/office/drawing/2017/model3d" xmlns:o="urn:schemas-microsoft-com:office:office" xmlns:r="http://schemas.openxmlformats.org/officeDocument/2006/relationships" xmlns:m="http://schemas.openxmlformats.org/officeDocument/2006/math" xmlns:v="urn:schemas-microsoft-com:vml" xmlns:wp14="http://schemas.microsoft.com/office/word/2010/wordprocessingDrawing" xmlns:wp="http://schemas.openxmlformats.org/drawingml/2006/wordprocessingDrawing" xmlns:w10="urn:schemas-microsoft-com:office:word" xmlns:w="http://schemas.openxmlformats.org/wordprocessingml/2006/main" xmlns:w14="http://schemas.microsoft.com/office/word/2010/wordml" xmlns:w15="http://schemas.microsoft.com/office/word/2012/wordml" xmlns:w16cid="http://schemas.microsoft.com/office/word/2016/wordml/cid" xmlns:w16se="http://schemas.microsoft.com/office/word/2015/wordml/symex" xmlns:wpg="http://schemas.microsoft.com/office/word/2010/wordprocessingGroup" xmlns:wpi="http://schemas.microsoft.com/office/word/2010/wordprocessingInk" xmlns:wne="http://schemas.microsoft.com/office/word/2006/wordml" xmlns:wps="http://schemas.microsoft.com/office/word/2010/wordprocessingShape" mc:Ignorable="w14 w15 w16se w16cid wp14">
   <w:abstractNum w:abstractNumId="0" w15:restartNumberingAfterBreak="0">
     <w:nsid w:val="6BD93AC1"/>
     <w:multiLevelType w:val="hybridMultilevel"/>
@@ -4843,7 +4845,7 @@
 </file>
 
 <file path=word/styles.xml><?xml version="1.0" encoding="utf-8"?>
-<w:styles xmlns:mc="http://schemas.openxmlformats.org/markup-compatibility/2006" xmlns:r="http://schemas.openxmlformats.org/officeDocument/2006/relationships" xmlns:w="http://schemas.openxmlformats.org/wordprocessingml/2006/main" xmlns:w14="http://schemas.microsoft.com/office/word/2010/wordml" xmlns:w15="http://schemas.microsoft.com/office/word/2012/wordml" xmlns:w16cex="http://schemas.microsoft.com/office/word/2018/wordml/cex" xmlns:w16cid="http://schemas.microsoft.com/office/word/2016/wordml/cid" xmlns:w16="http://schemas.microsoft.com/office/word/2018/wordml" xmlns:w16se="http://schemas.microsoft.com/office/word/2015/wordml/symex" mc:Ignorable="w14 w15 w16se w16cid w16 w16cex">
+<w:styles xmlns:mc="http://schemas.openxmlformats.org/markup-compatibility/2006" xmlns:r="http://schemas.openxmlformats.org/officeDocument/2006/relationships" xmlns:w="http://schemas.openxmlformats.org/wordprocessingml/2006/main" xmlns:w14="http://schemas.microsoft.com/office/word/2010/wordml" xmlns:w15="http://schemas.microsoft.com/office/word/2012/wordml" xmlns:w16cid="http://schemas.microsoft.com/office/word/2016/wordml/cid" xmlns:w16se="http://schemas.microsoft.com/office/word/2015/wordml/symex" mc:Ignorable="w14 w15 w16se w16cid">
   <w:docDefaults>
     <w:rPrDefault>
       <w:rPr>
@@ -4859,7 +4861,7 @@
       </w:pPr>
     </w:pPrDefault>
   </w:docDefaults>
-  <w:latentStyles w:defLockedState="0" w:defUIPriority="99" w:defSemiHidden="0" w:defUnhideWhenUsed="0" w:defQFormat="0" w:count="376">
+  <w:latentStyles w:defLockedState="0" w:defUIPriority="99" w:defSemiHidden="0" w:defUnhideWhenUsed="0" w:defQFormat="0" w:count="377">
     <w:lsdException w:name="Normal" w:uiPriority="0" w:qFormat="1"/>
     <w:lsdException w:name="heading 1" w:uiPriority="9" w:qFormat="1"/>
     <w:lsdException w:name="heading 2" w:semiHidden="1" w:uiPriority="9" w:unhideWhenUsed="1" w:qFormat="1"/>
@@ -4965,7 +4967,6 @@
     <w:lsdException w:name="HTML Sample" w:semiHidden="1" w:unhideWhenUsed="1"/>
     <w:lsdException w:name="HTML Typewriter" w:semiHidden="1" w:unhideWhenUsed="1"/>
     <w:lsdException w:name="HTML Variable" w:semiHidden="1" w:unhideWhenUsed="1"/>
-    <w:lsdException w:name="Normal Table" w:semiHidden="1" w:unhideWhenUsed="1"/>
     <w:lsdException w:name="annotation subject" w:semiHidden="1" w:unhideWhenUsed="1"/>
     <w:lsdException w:name="No List" w:semiHidden="1" w:unhideWhenUsed="1"/>
     <w:lsdException w:name="Outline List 1" w:semiHidden="1" w:unhideWhenUsed="1"/>
@@ -5012,10 +5013,8 @@
     <w:lsdException w:name="Table Subtle 2" w:semiHidden="1" w:unhideWhenUsed="1"/>
     <w:lsdException w:name="Table Web 1" w:semiHidden="1" w:unhideWhenUsed="1"/>
     <w:lsdException w:name="Table Web 2" w:semiHidden="1" w:unhideWhenUsed="1"/>
-    <w:lsdException w:name="Table Web 3" w:semiHidden="1" w:unhideWhenUsed="1"/>
     <w:lsdException w:name="Balloon Text" w:semiHidden="1" w:unhideWhenUsed="1"/>
     <w:lsdException w:name="Table Grid" w:uiPriority="39"/>
-    <w:lsdException w:name="Table Theme" w:semiHidden="1" w:unhideWhenUsed="1"/>
     <w:lsdException w:name="Placeholder Text" w:semiHidden="1"/>
     <w:lsdException w:name="No Spacing" w:uiPriority="1" w:qFormat="1"/>
     <w:lsdException w:name="Light Shading" w:uiPriority="60"/>
@@ -5236,6 +5235,7 @@
     <w:lsdException w:name="Hashtag" w:semiHidden="1" w:unhideWhenUsed="1"/>
     <w:lsdException w:name="Unresolved Mention" w:semiHidden="1" w:unhideWhenUsed="1"/>
     <w:lsdException w:name="Smart Link" w:semiHidden="1" w:unhideWhenUsed="1"/>
+    <w:lsdException w:name="Smart Link Error" w:semiHidden="1" w:unhideWhenUsed="1"/>
   </w:latentStyles>
   <w:style w:type="paragraph" w:default="1" w:styleId="Normal">
     <w:name w:val="Normal"/>
@@ -5847,7 +5847,7 @@
 </file>
 
 <file path=customXml/itemProps1.xml><?xml version="1.0" encoding="utf-8"?>
-<ds:datastoreItem xmlns:ds="http://schemas.openxmlformats.org/officeDocument/2006/customXml" ds:itemID="{F1EC8B8F-A3E0-47ED-801A-67B15B246F0B}">
+<ds:datastoreItem xmlns:ds="http://schemas.openxmlformats.org/officeDocument/2006/customXml" ds:itemID="{09BE9048-33F9-4A7E-B614-0DA50E4700A8}">
   <ds:schemaRefs>
     <ds:schemaRef ds:uri="http://schemas.openxmlformats.org/officeDocument/2006/bibliography"/>
   </ds:schemaRefs>

</xml_diff>